<commit_message>
put primer sequences in all caps for table 1
</commit_message>
<xml_diff>
--- a/manuscript/Obesity-Glucocorticoids/Tables and Legends.docx
+++ b/manuscript/Obesity-Glucocorticoids/Tables and Legends.docx
@@ -11,12 +11,12 @@
       </w:tblPr>
       <w:tblGrid>
         <w:gridCol w:w="1113"/>
-        <w:gridCol w:w="3022"/>
-        <w:gridCol w:w="3137"/>
+        <w:gridCol w:w="3127"/>
+        <w:gridCol w:w="3156"/>
       </w:tblGrid>
       <w:tr>
         <w:trPr>
-          <w:trHeight w:val="325"/>
+          <w:trHeight w:val="350"/>
         </w:trPr>
         <w:tc>
           <w:tcPr>
@@ -30,7 +30,7 @@
         </w:tc>
         <w:tc>
           <w:tcPr>
-            <w:tcW w:w="3022" w:type="dxa"/>
+            <w:tcW w:w="3127" w:type="dxa"/>
           </w:tcPr>
           <w:p>
             <w:r>
@@ -40,7 +40,7 @@
         </w:tc>
         <w:tc>
           <w:tcPr>
-            <w:tcW w:w="3137" w:type="dxa"/>
+            <w:tcW w:w="3156" w:type="dxa"/>
           </w:tcPr>
           <w:p>
             <w:r>
@@ -75,26 +75,22 @@
         </w:tc>
         <w:tc>
           <w:tcPr>
-            <w:tcW w:w="3022" w:type="dxa"/>
-          </w:tcPr>
-          <w:p>
-            <w:proofErr w:type="spellStart"/>
-            <w:r>
-              <w:t>atgtggatcagcaagcagga</w:t>
-            </w:r>
-            <w:proofErr w:type="spellEnd"/>
-          </w:p>
-        </w:tc>
-        <w:tc>
-          <w:tcPr>
-            <w:tcW w:w="3137" w:type="dxa"/>
-          </w:tcPr>
-          <w:p>
-            <w:proofErr w:type="spellStart"/>
-            <w:r>
-              <w:t>aagggtgtaaaacgcagctca</w:t>
-            </w:r>
-            <w:proofErr w:type="spellEnd"/>
+            <w:tcW w:w="3127" w:type="dxa"/>
+          </w:tcPr>
+          <w:p>
+            <w:r>
+              <w:t>ATGTGGATCAGCAAGCAGGA</w:t>
+            </w:r>
+          </w:p>
+        </w:tc>
+        <w:tc>
+          <w:tcPr>
+            <w:tcW w:w="3156" w:type="dxa"/>
+          </w:tcPr>
+          <w:p>
+            <w:r>
+              <w:t>AAGGGTGTAAAACGCAGCTCA</w:t>
+            </w:r>
           </w:p>
         </w:tc>
       </w:tr>
@@ -122,26 +118,22 @@
         </w:tc>
         <w:tc>
           <w:tcPr>
-            <w:tcW w:w="3022" w:type="dxa"/>
-          </w:tcPr>
-          <w:p>
-            <w:proofErr w:type="spellStart"/>
-            <w:r>
-              <w:t>ctacaacgaccccaagtgct</w:t>
-            </w:r>
-            <w:proofErr w:type="spellEnd"/>
-          </w:p>
-        </w:tc>
-        <w:tc>
-          <w:tcPr>
-            <w:tcW w:w="3137" w:type="dxa"/>
-          </w:tcPr>
-          <w:p>
-            <w:proofErr w:type="spellStart"/>
-            <w:r>
-              <w:t>acgtagaaggagacgacgga</w:t>
-            </w:r>
-            <w:proofErr w:type="spellEnd"/>
+            <w:tcW w:w="3127" w:type="dxa"/>
+          </w:tcPr>
+          <w:p>
+            <w:r>
+              <w:t>CTACAACGACCCCAAGTGCT</w:t>
+            </w:r>
+          </w:p>
+        </w:tc>
+        <w:tc>
+          <w:tcPr>
+            <w:tcW w:w="3156" w:type="dxa"/>
+          </w:tcPr>
+          <w:p>
+            <w:r>
+              <w:t>ACGTAGAAGGAGACGACGGA</w:t>
+            </w:r>
           </w:p>
         </w:tc>
       </w:tr>
@@ -169,26 +161,22 @@
         </w:tc>
         <w:tc>
           <w:tcPr>
-            <w:tcW w:w="3022" w:type="dxa"/>
-          </w:tcPr>
-          <w:p>
-            <w:proofErr w:type="spellStart"/>
-            <w:r>
-              <w:t>tggttgggctacgtcaactc</w:t>
-            </w:r>
-            <w:proofErr w:type="spellEnd"/>
-          </w:p>
-        </w:tc>
-        <w:tc>
-          <w:tcPr>
-            <w:tcW w:w="3137" w:type="dxa"/>
-          </w:tcPr>
-          <w:p>
-            <w:proofErr w:type="spellStart"/>
-            <w:r>
-              <w:t>ccagctgacaagtgtttggc</w:t>
-            </w:r>
-            <w:proofErr w:type="spellEnd"/>
+            <w:tcW w:w="3127" w:type="dxa"/>
+          </w:tcPr>
+          <w:p>
+            <w:r>
+              <w:t>TGGTTGGGCTACGTCAACTC</w:t>
+            </w:r>
+          </w:p>
+        </w:tc>
+        <w:tc>
+          <w:tcPr>
+            <w:tcW w:w="3156" w:type="dxa"/>
+          </w:tcPr>
+          <w:p>
+            <w:r>
+              <w:t>CCAGCTGACAAGTGTTTGGC</w:t>
+            </w:r>
           </w:p>
         </w:tc>
       </w:tr>
@@ -216,26 +204,22 @@
         </w:tc>
         <w:tc>
           <w:tcPr>
-            <w:tcW w:w="3022" w:type="dxa"/>
-          </w:tcPr>
-          <w:p>
-            <w:proofErr w:type="spellStart"/>
-            <w:r>
-              <w:t>ccttccgtcgtcttctgtgt</w:t>
-            </w:r>
-            <w:proofErr w:type="spellEnd"/>
-          </w:p>
-        </w:tc>
-        <w:tc>
-          <w:tcPr>
-            <w:tcW w:w="3137" w:type="dxa"/>
-          </w:tcPr>
-          <w:p>
-            <w:proofErr w:type="spellStart"/>
-            <w:r>
-              <w:t>gaagatggggatcaagcaagc</w:t>
-            </w:r>
-            <w:proofErr w:type="spellEnd"/>
+            <w:tcW w:w="3127" w:type="dxa"/>
+          </w:tcPr>
+          <w:p>
+            <w:r>
+              <w:t>CCTTCCGTCGTCTTCTGTGT</w:t>
+            </w:r>
+          </w:p>
+        </w:tc>
+        <w:tc>
+          <w:tcPr>
+            <w:tcW w:w="3156" w:type="dxa"/>
+          </w:tcPr>
+          <w:p>
+            <w:r>
+              <w:t>GAAGATGGGGATCAAGCAAGC</w:t>
+            </w:r>
           </w:p>
         </w:tc>
       </w:tr>
@@ -265,26 +249,22 @@
         </w:tc>
         <w:tc>
           <w:tcPr>
-            <w:tcW w:w="3022" w:type="dxa"/>
-          </w:tcPr>
-          <w:p>
-            <w:proofErr w:type="spellStart"/>
-            <w:r>
-              <w:t>tgggtaatccatagagcccag</w:t>
-            </w:r>
-            <w:proofErr w:type="spellEnd"/>
-          </w:p>
-        </w:tc>
-        <w:tc>
-          <w:tcPr>
-            <w:tcW w:w="3137" w:type="dxa"/>
-          </w:tcPr>
-          <w:p>
-            <w:proofErr w:type="spellStart"/>
-            <w:r>
-              <w:t>ggaggtggtgatagccggtat</w:t>
-            </w:r>
-            <w:proofErr w:type="spellEnd"/>
+            <w:tcW w:w="3127" w:type="dxa"/>
+          </w:tcPr>
+          <w:p>
+            <w:r>
+              <w:t>GGAGGTGGTGATAGCCGGTAT</w:t>
+            </w:r>
+          </w:p>
+        </w:tc>
+        <w:tc>
+          <w:tcPr>
+            <w:tcW w:w="3156" w:type="dxa"/>
+          </w:tcPr>
+          <w:p>
+            <w:r>
+              <w:t>TGGGTAATCCATAGAGCCCAG</w:t>
+            </w:r>
           </w:p>
         </w:tc>
       </w:tr>
@@ -314,26 +294,110 @@
         </w:tc>
         <w:tc>
           <w:tcPr>
-            <w:tcW w:w="3022" w:type="dxa"/>
-          </w:tcPr>
-          <w:p>
+            <w:tcW w:w="3127" w:type="dxa"/>
+          </w:tcPr>
+          <w:p>
+            <w:r>
+              <w:t>GTGAATGAGATGGCGAGGGT</w:t>
+            </w:r>
+          </w:p>
+        </w:tc>
+        <w:tc>
+          <w:tcPr>
+            <w:tcW w:w="3156" w:type="dxa"/>
+          </w:tcPr>
+          <w:p>
+            <w:r>
+              <w:t>GGAGTCGCGTTAGAGTCACC</w:t>
+            </w:r>
+          </w:p>
+        </w:tc>
+      </w:tr>
+      <w:tr>
+        <w:trPr>
+          <w:trHeight w:val="346"/>
+        </w:trPr>
+        <w:tc>
+          <w:tcPr>
+            <w:tcW w:w="1113" w:type="dxa"/>
+          </w:tcPr>
+          <w:p>
+            <w:pPr>
+              <w:rPr>
+                <w:i/>
+              </w:rPr>
+            </w:pPr>
             <w:proofErr w:type="spellStart"/>
             <w:r>
-              <w:t>gtgaatgagatggcgagggt</w:t>
+              <w:rPr>
+                <w:i/>
+              </w:rPr>
+              <w:t>Lpl</w:t>
             </w:r>
             <w:proofErr w:type="spellEnd"/>
           </w:p>
         </w:tc>
         <w:tc>
           <w:tcPr>
-            <w:tcW w:w="3137" w:type="dxa"/>
-          </w:tcPr>
-          <w:p>
-            <w:proofErr w:type="spellStart"/>
-            <w:r>
-              <w:t>ggagtcgcgttagagtcacc</w:t>
-            </w:r>
-            <w:proofErr w:type="spellEnd"/>
+            <w:tcW w:w="3127" w:type="dxa"/>
+          </w:tcPr>
+          <w:p>
+            <w:r>
+              <w:t>CAGCAAGACCTTCGTGGTGA</w:t>
+            </w:r>
+          </w:p>
+        </w:tc>
+        <w:tc>
+          <w:tcPr>
+            <w:tcW w:w="3156" w:type="dxa"/>
+          </w:tcPr>
+          <w:p>
+            <w:r>
+              <w:t>ATAATGTTGCTGGGCCCGAT</w:t>
+            </w:r>
+          </w:p>
+        </w:tc>
+      </w:tr>
+      <w:tr>
+        <w:trPr>
+          <w:trHeight w:val="306"/>
+        </w:trPr>
+        <w:tc>
+          <w:tcPr>
+            <w:tcW w:w="1113" w:type="dxa"/>
+          </w:tcPr>
+          <w:p>
+            <w:pPr>
+              <w:rPr>
+                <w:i/>
+              </w:rPr>
+            </w:pPr>
+            <w:r>
+              <w:rPr>
+                <w:i/>
+              </w:rPr>
+              <w:t>Pde3b</w:t>
+            </w:r>
+          </w:p>
+        </w:tc>
+        <w:tc>
+          <w:tcPr>
+            <w:tcW w:w="3127" w:type="dxa"/>
+          </w:tcPr>
+          <w:p>
+            <w:r>
+              <w:t>GGATCGCAGCAGTGGTAAGA</w:t>
+            </w:r>
+          </w:p>
+        </w:tc>
+        <w:tc>
+          <w:tcPr>
+            <w:tcW w:w="3156" w:type="dxa"/>
+          </w:tcPr>
+          <w:p>
+            <w:r>
+              <w:t>AGGCCCATTTAGGTGGCATC</w:t>
+            </w:r>
           </w:p>
         </w:tc>
       </w:tr>
@@ -351,85 +415,32 @@
                 <w:i/>
               </w:rPr>
             </w:pPr>
-            <w:proofErr w:type="spellStart"/>
-            <w:r>
-              <w:rPr>
-                <w:i/>
-              </w:rPr>
-              <w:t>Lpl</w:t>
-            </w:r>
-            <w:proofErr w:type="spellEnd"/>
-          </w:p>
-        </w:tc>
-        <w:tc>
-          <w:tcPr>
-            <w:tcW w:w="3022" w:type="dxa"/>
-          </w:tcPr>
-          <w:p>
-            <w:proofErr w:type="spellStart"/>
-            <w:r>
-              <w:t>cagcaagaccttcgtggtga</w:t>
-            </w:r>
-            <w:proofErr w:type="spellEnd"/>
-          </w:p>
-        </w:tc>
-        <w:tc>
-          <w:tcPr>
-            <w:tcW w:w="3137" w:type="dxa"/>
-          </w:tcPr>
-          <w:p>
-            <w:proofErr w:type="spellStart"/>
-            <w:r>
-              <w:t>ataatgttgctgggcccgat</w:t>
-            </w:r>
-            <w:proofErr w:type="spellEnd"/>
-          </w:p>
-        </w:tc>
-      </w:tr>
-      <w:tr>
-        <w:trPr>
-          <w:trHeight w:val="306"/>
-        </w:trPr>
-        <w:tc>
-          <w:tcPr>
-            <w:tcW w:w="1113" w:type="dxa"/>
-          </w:tcPr>
-          <w:p>
-            <w:pPr>
-              <w:rPr>
-                <w:i/>
-              </w:rPr>
-            </w:pPr>
-            <w:r>
-              <w:rPr>
-                <w:i/>
-              </w:rPr>
-              <w:t>Pde3b</w:t>
-            </w:r>
-          </w:p>
-        </w:tc>
-        <w:tc>
-          <w:tcPr>
-            <w:tcW w:w="3022" w:type="dxa"/>
-          </w:tcPr>
-          <w:p>
-            <w:proofErr w:type="spellStart"/>
-            <w:r>
-              <w:t>ggatcgcagcagtggtaaga</w:t>
-            </w:r>
-            <w:proofErr w:type="spellEnd"/>
-          </w:p>
-        </w:tc>
-        <w:tc>
-          <w:tcPr>
-            <w:tcW w:w="3137" w:type="dxa"/>
-          </w:tcPr>
-          <w:p>
-            <w:proofErr w:type="spellStart"/>
-            <w:r>
-              <w:t>aggcccatttaggtggcatc</w:t>
-            </w:r>
-            <w:proofErr w:type="spellEnd"/>
+            <w:r>
+              <w:rPr>
+                <w:i/>
+              </w:rPr>
+              <w:t>Pnpla2</w:t>
+            </w:r>
+          </w:p>
+        </w:tc>
+        <w:tc>
+          <w:tcPr>
+            <w:tcW w:w="3127" w:type="dxa"/>
+          </w:tcPr>
+          <w:p>
+            <w:r>
+              <w:t>CCACTCACATCTACGGAGCC</w:t>
+            </w:r>
+          </w:p>
+        </w:tc>
+        <w:tc>
+          <w:tcPr>
+            <w:tcW w:w="3156" w:type="dxa"/>
+          </w:tcPr>
+          <w:p>
+            <w:r>
+              <w:t>GATGCAGAGGACCCAGGAAC</w:t>
+            </w:r>
           </w:p>
         </w:tc>
       </w:tr>
@@ -447,53 +458,6 @@
                 <w:i/>
               </w:rPr>
             </w:pPr>
-            <w:r>
-              <w:rPr>
-                <w:i/>
-              </w:rPr>
-              <w:t>Pnpla2</w:t>
-            </w:r>
-          </w:p>
-        </w:tc>
-        <w:tc>
-          <w:tcPr>
-            <w:tcW w:w="3022" w:type="dxa"/>
-          </w:tcPr>
-          <w:p>
-            <w:proofErr w:type="spellStart"/>
-            <w:r>
-              <w:t>ccactcacatctacggagcc</w:t>
-            </w:r>
-            <w:proofErr w:type="spellEnd"/>
-          </w:p>
-        </w:tc>
-        <w:tc>
-          <w:tcPr>
-            <w:tcW w:w="3137" w:type="dxa"/>
-          </w:tcPr>
-          <w:p>
-            <w:proofErr w:type="spellStart"/>
-            <w:r>
-              <w:t>gatgcagaggacccaggaac</w:t>
-            </w:r>
-            <w:proofErr w:type="spellEnd"/>
-          </w:p>
-        </w:tc>
-      </w:tr>
-      <w:tr>
-        <w:trPr>
-          <w:trHeight w:val="325"/>
-        </w:trPr>
-        <w:tc>
-          <w:tcPr>
-            <w:tcW w:w="1113" w:type="dxa"/>
-          </w:tcPr>
-          <w:p>
-            <w:pPr>
-              <w:rPr>
-                <w:i/>
-              </w:rPr>
-            </w:pPr>
             <w:bookmarkStart w:id="0" w:name="_GoBack"/>
             <w:r>
               <w:rPr>
@@ -505,39 +469,32 @@
         </w:tc>
         <w:tc>
           <w:tcPr>
-            <w:tcW w:w="3022" w:type="dxa"/>
-          </w:tcPr>
-          <w:p>
-            <w:proofErr w:type="spellStart"/>
-            <w:r>
-              <w:t>aggccatcgactacatccg</w:t>
-            </w:r>
-            <w:proofErr w:type="spellEnd"/>
-          </w:p>
-        </w:tc>
-        <w:tc>
-          <w:tcPr>
-            <w:tcW w:w="3137" w:type="dxa"/>
-          </w:tcPr>
-          <w:p>
-            <w:proofErr w:type="spellStart"/>
-            <w:r>
-              <w:t>tccatagacacatctgtgcctc</w:t>
-            </w:r>
-            <w:proofErr w:type="spellEnd"/>
+            <w:tcW w:w="3127" w:type="dxa"/>
+          </w:tcPr>
+          <w:p>
+            <w:r>
+              <w:t>AGGCCATCGACTACATCCG</w:t>
+            </w:r>
+          </w:p>
+        </w:tc>
+        <w:tc>
+          <w:tcPr>
+            <w:tcW w:w="3156" w:type="dxa"/>
+          </w:tcPr>
+          <w:p>
+            <w:r>
+              <w:t>TCCATAGACACATCTGTGCCTC</w:t>
+            </w:r>
           </w:p>
         </w:tc>
       </w:tr>
     </w:tbl>
     <w:p>
       <w:r>
-        <w:t xml:space="preserve">Table 1: Primers used for RT-qPCR </w:t>
-      </w:r>
-      <w:bookmarkEnd w:id="0"/>
-      <w:r>
-        <w:t>analyses.</w:t>
+        <w:t>Table 1: Primers used for RT-qPCR analyses.</w:t>
       </w:r>
     </w:p>
+    <w:bookmarkEnd w:id="0"/>
     <w:sectPr>
       <w:pgSz w:w="12240" w:h="15840"/>
       <w:pgMar w:top="1440" w:right="1440" w:bottom="1440" w:left="1440" w:header="720" w:footer="720" w:gutter="0"/>

</xml_diff>

<commit_message>
Deleted primers not used from table
</commit_message>
<xml_diff>
--- a/manuscript/Obesity-Glucocorticoids/Tables and Legends.docx
+++ b/manuscript/Obesity-Glucocorticoids/Tables and Legends.docx
@@ -108,135 +108,6 @@
                 <w:i/>
               </w:rPr>
             </w:pPr>
-            <w:r>
-              <w:rPr>
-                <w:i/>
-              </w:rPr>
-              <w:t>Adrb1</w:t>
-            </w:r>
-          </w:p>
-        </w:tc>
-        <w:tc>
-          <w:tcPr>
-            <w:tcW w:w="3127" w:type="dxa"/>
-          </w:tcPr>
-          <w:p>
-            <w:r>
-              <w:t>CTACAACGACCCCAAGTGCT</w:t>
-            </w:r>
-          </w:p>
-        </w:tc>
-        <w:tc>
-          <w:tcPr>
-            <w:tcW w:w="3156" w:type="dxa"/>
-          </w:tcPr>
-          <w:p>
-            <w:r>
-              <w:t>ACGTAGAAGGAGACGACGGA</w:t>
-            </w:r>
-          </w:p>
-        </w:tc>
-      </w:tr>
-      <w:tr>
-        <w:trPr>
-          <w:trHeight w:val="325"/>
-        </w:trPr>
-        <w:tc>
-          <w:tcPr>
-            <w:tcW w:w="1113" w:type="dxa"/>
-          </w:tcPr>
-          <w:p>
-            <w:pPr>
-              <w:rPr>
-                <w:i/>
-              </w:rPr>
-            </w:pPr>
-            <w:r>
-              <w:rPr>
-                <w:i/>
-              </w:rPr>
-              <w:t>Adrb2</w:t>
-            </w:r>
-          </w:p>
-        </w:tc>
-        <w:tc>
-          <w:tcPr>
-            <w:tcW w:w="3127" w:type="dxa"/>
-          </w:tcPr>
-          <w:p>
-            <w:r>
-              <w:t>TGGTTGGGCTACGTCAACTC</w:t>
-            </w:r>
-          </w:p>
-        </w:tc>
-        <w:tc>
-          <w:tcPr>
-            <w:tcW w:w="3156" w:type="dxa"/>
-          </w:tcPr>
-          <w:p>
-            <w:r>
-              <w:t>CCAGCTGACAAGTGTTTGGC</w:t>
-            </w:r>
-          </w:p>
-        </w:tc>
-      </w:tr>
-      <w:tr>
-        <w:trPr>
-          <w:trHeight w:val="306"/>
-        </w:trPr>
-        <w:tc>
-          <w:tcPr>
-            <w:tcW w:w="1113" w:type="dxa"/>
-          </w:tcPr>
-          <w:p>
-            <w:pPr>
-              <w:rPr>
-                <w:i/>
-              </w:rPr>
-            </w:pPr>
-            <w:r>
-              <w:rPr>
-                <w:i/>
-              </w:rPr>
-              <w:t>Adrb3</w:t>
-            </w:r>
-          </w:p>
-        </w:tc>
-        <w:tc>
-          <w:tcPr>
-            <w:tcW w:w="3127" w:type="dxa"/>
-          </w:tcPr>
-          <w:p>
-            <w:r>
-              <w:t>CCTTCCGTCGTCTTCTGTGT</w:t>
-            </w:r>
-          </w:p>
-        </w:tc>
-        <w:tc>
-          <w:tcPr>
-            <w:tcW w:w="3156" w:type="dxa"/>
-          </w:tcPr>
-          <w:p>
-            <w:r>
-              <w:t>GAAGATGGGGATCAAGCAAGC</w:t>
-            </w:r>
-          </w:p>
-        </w:tc>
-      </w:tr>
-      <w:tr>
-        <w:trPr>
-          <w:trHeight w:val="325"/>
-        </w:trPr>
-        <w:tc>
-          <w:tcPr>
-            <w:tcW w:w="1113" w:type="dxa"/>
-          </w:tcPr>
-          <w:p>
-            <w:pPr>
-              <w:rPr>
-                <w:i/>
-              </w:rPr>
-            </w:pPr>
             <w:proofErr w:type="spellStart"/>
             <w:r>
               <w:rPr>
@@ -264,139 +135,6 @@
           <w:p>
             <w:r>
               <w:t>TGGGTAATCCATAGAGCCCAG</w:t>
-            </w:r>
-          </w:p>
-        </w:tc>
-      </w:tr>
-      <w:tr>
-        <w:trPr>
-          <w:trHeight w:val="325"/>
-        </w:trPr>
-        <w:tc>
-          <w:tcPr>
-            <w:tcW w:w="1113" w:type="dxa"/>
-          </w:tcPr>
-          <w:p>
-            <w:pPr>
-              <w:rPr>
-                <w:i/>
-              </w:rPr>
-            </w:pPr>
-            <w:proofErr w:type="spellStart"/>
-            <w:r>
-              <w:rPr>
-                <w:i/>
-              </w:rPr>
-              <w:t>Lipe</w:t>
-            </w:r>
-            <w:proofErr w:type="spellEnd"/>
-          </w:p>
-        </w:tc>
-        <w:tc>
-          <w:tcPr>
-            <w:tcW w:w="3127" w:type="dxa"/>
-          </w:tcPr>
-          <w:p>
-            <w:r>
-              <w:t>GTGAATGAGATGGCGAGGGT</w:t>
-            </w:r>
-          </w:p>
-        </w:tc>
-        <w:tc>
-          <w:tcPr>
-            <w:tcW w:w="3156" w:type="dxa"/>
-          </w:tcPr>
-          <w:p>
-            <w:r>
-              <w:t>GGAGTCGCGTTAGAGTCACC</w:t>
-            </w:r>
-          </w:p>
-        </w:tc>
-      </w:tr>
-      <w:tr>
-        <w:trPr>
-          <w:trHeight w:val="346"/>
-        </w:trPr>
-        <w:tc>
-          <w:tcPr>
-            <w:tcW w:w="1113" w:type="dxa"/>
-          </w:tcPr>
-          <w:p>
-            <w:pPr>
-              <w:rPr>
-                <w:i/>
-              </w:rPr>
-            </w:pPr>
-            <w:proofErr w:type="spellStart"/>
-            <w:r>
-              <w:rPr>
-                <w:i/>
-              </w:rPr>
-              <w:t>Lpl</w:t>
-            </w:r>
-            <w:proofErr w:type="spellEnd"/>
-          </w:p>
-        </w:tc>
-        <w:tc>
-          <w:tcPr>
-            <w:tcW w:w="3127" w:type="dxa"/>
-          </w:tcPr>
-          <w:p>
-            <w:r>
-              <w:t>CAGCAAGACCTTCGTGGTGA</w:t>
-            </w:r>
-          </w:p>
-        </w:tc>
-        <w:tc>
-          <w:tcPr>
-            <w:tcW w:w="3156" w:type="dxa"/>
-          </w:tcPr>
-          <w:p>
-            <w:r>
-              <w:t>ATAATGTTGCTGGGCCCGAT</w:t>
-            </w:r>
-          </w:p>
-        </w:tc>
-      </w:tr>
-      <w:tr>
-        <w:trPr>
-          <w:trHeight w:val="306"/>
-        </w:trPr>
-        <w:tc>
-          <w:tcPr>
-            <w:tcW w:w="1113" w:type="dxa"/>
-          </w:tcPr>
-          <w:p>
-            <w:pPr>
-              <w:rPr>
-                <w:i/>
-              </w:rPr>
-            </w:pPr>
-            <w:r>
-              <w:rPr>
-                <w:i/>
-              </w:rPr>
-              <w:t>Pde3b</w:t>
-            </w:r>
-          </w:p>
-        </w:tc>
-        <w:tc>
-          <w:tcPr>
-            <w:tcW w:w="3127" w:type="dxa"/>
-          </w:tcPr>
-          <w:p>
-            <w:r>
-              <w:t>GGATCGCAGCAGTGGTAAGA</w:t>
-            </w:r>
-          </w:p>
-        </w:tc>
-        <w:tc>
-          <w:tcPr>
-            <w:tcW w:w="3156" w:type="dxa"/>
-          </w:tcPr>
-          <w:p>
-            <w:r>
-              <w:t>AGGCCCATTTAGGTGGCATC</w:t>
             </w:r>
           </w:p>
         </w:tc>

</xml_diff>